<commit_message>
Ch-1 and outline update
Ch-1 : table 1 referans bloğu eklendi
Outline :  chapter 4 adı ve içeriği güncellendi, "Evolutionary
Algorithms(EA) and Genetic Algorithm(GA) " ve "Design and Finite Element
Analysis of a 5 MW AFPM generator with optimized parameters"
altbaşlıkları eklendi
</commit_message>
<xml_diff>
--- a/thesis/outline.docx
+++ b/thesis/outline.docx
@@ -550,310 +550,357 @@
           <w:b/>
           <w:sz w:val="32"/>
         </w:rPr>
-        <w:t>Optimization and Results</w:t>
-      </w:r>
-    </w:p>
-    <w:p>
-      <w:pPr>
-        <w:rPr>
-          <w:sz w:val="28"/>
-        </w:rPr>
-      </w:pPr>
-      <w:r>
-        <w:rPr>
-          <w:b/>
-          <w:sz w:val="32"/>
-        </w:rPr>
-        <w:tab/>
-      </w:r>
-      <w:r>
-        <w:rPr>
-          <w:b/>
-          <w:sz w:val="32"/>
-        </w:rPr>
-        <w:tab/>
-      </w:r>
-      <w:r>
-        <w:rPr>
-          <w:sz w:val="28"/>
-        </w:rPr>
-        <w:t>-Genetic algorithms based optimization</w:t>
-      </w:r>
-    </w:p>
-    <w:p>
-      <w:pPr>
-        <w:rPr>
-          <w:sz w:val="28"/>
-        </w:rPr>
-      </w:pPr>
-      <w:r>
-        <w:rPr>
-          <w:sz w:val="28"/>
-        </w:rPr>
-        <w:tab/>
-      </w:r>
-      <w:r>
-        <w:rPr>
-          <w:sz w:val="28"/>
-        </w:rPr>
-        <w:tab/>
-      </w:r>
-      <w:r>
-        <w:rPr>
-          <w:sz w:val="28"/>
-        </w:rPr>
-        <w:tab/>
-        <w:t>a)Constants</w:t>
-      </w:r>
-    </w:p>
-    <w:p>
-      <w:pPr>
-        <w:rPr>
-          <w:sz w:val="28"/>
-        </w:rPr>
-      </w:pPr>
-      <w:r>
-        <w:rPr>
-          <w:sz w:val="28"/>
-        </w:rPr>
-        <w:tab/>
-      </w:r>
-      <w:r>
-        <w:rPr>
-          <w:sz w:val="28"/>
-        </w:rPr>
-        <w:tab/>
-      </w:r>
-      <w:r>
-        <w:rPr>
-          <w:sz w:val="28"/>
-        </w:rPr>
-        <w:tab/>
-        <w:t>b)Objective Function</w:t>
-      </w:r>
-    </w:p>
-    <w:p>
-      <w:pPr>
-        <w:rPr>
-          <w:sz w:val="28"/>
-        </w:rPr>
-      </w:pPr>
-      <w:r>
-        <w:rPr>
-          <w:sz w:val="28"/>
-        </w:rPr>
-        <w:tab/>
-      </w:r>
-      <w:r>
-        <w:rPr>
-          <w:sz w:val="28"/>
-        </w:rPr>
-        <w:tab/>
-      </w:r>
-      <w:r>
-        <w:rPr>
-          <w:sz w:val="28"/>
-        </w:rPr>
-        <w:tab/>
-        <w:t>c)Constraints</w:t>
-      </w:r>
-    </w:p>
-    <w:p>
-      <w:pPr>
-        <w:rPr>
-          <w:sz w:val="28"/>
-        </w:rPr>
-      </w:pPr>
-      <w:r>
-        <w:rPr>
-          <w:sz w:val="28"/>
-        </w:rPr>
-        <w:tab/>
-      </w:r>
-      <w:r>
-        <w:rPr>
-          <w:sz w:val="28"/>
-        </w:rPr>
-        <w:tab/>
-      </w:r>
-      <w:r>
-        <w:rPr>
-          <w:sz w:val="28"/>
-        </w:rPr>
-        <w:tab/>
-        <w:t xml:space="preserve">d)Independent variables </w:t>
-      </w:r>
-    </w:p>
-    <w:p>
-      <w:pPr>
-        <w:rPr>
-          <w:sz w:val="28"/>
-        </w:rPr>
-      </w:pPr>
-      <w:r>
-        <w:rPr>
-          <w:sz w:val="28"/>
-        </w:rPr>
-        <w:tab/>
-      </w:r>
-      <w:r>
-        <w:rPr>
-          <w:sz w:val="28"/>
-        </w:rPr>
-        <w:tab/>
-        <w:t>-MATLAB GA Toolbox implementation</w:t>
-      </w:r>
-    </w:p>
-    <w:p>
-      <w:pPr>
-        <w:rPr>
-          <w:sz w:val="28"/>
-        </w:rPr>
-      </w:pPr>
-      <w:r>
-        <w:rPr>
-          <w:sz w:val="28"/>
-        </w:rPr>
-        <w:tab/>
-      </w:r>
-      <w:r>
-        <w:rPr>
-          <w:sz w:val="28"/>
-        </w:rPr>
-        <w:tab/>
-        <w:t>-Comparison of the optimization results with FEA results</w:t>
-      </w:r>
-    </w:p>
-    <w:p>
-      <w:pPr>
-        <w:rPr>
-          <w:b/>
-          <w:sz w:val="32"/>
-        </w:rPr>
-      </w:pPr>
-      <w:r>
-        <w:rPr>
-          <w:b/>
-          <w:sz w:val="32"/>
-        </w:rPr>
-        <w:t xml:space="preserve">Chapter 5: </w:t>
-      </w:r>
-      <w:r>
-        <w:rPr>
-          <w:b/>
-          <w:sz w:val="32"/>
-        </w:rPr>
-        <w:t>Conclusions and Future Work</w:t>
-      </w:r>
-    </w:p>
-    <w:p>
-      <w:pPr>
-        <w:rPr>
-          <w:sz w:val="28"/>
-        </w:rPr>
-      </w:pPr>
-      <w:r>
-        <w:rPr>
-          <w:sz w:val="28"/>
-        </w:rPr>
-        <w:tab/>
-      </w:r>
-      <w:r>
-        <w:rPr>
-          <w:sz w:val="28"/>
-        </w:rPr>
-        <w:tab/>
-        <w:t>-</w:t>
-      </w:r>
-      <w:r>
-        <w:rPr>
-          <w:sz w:val="28"/>
-        </w:rPr>
-        <w:t>MW-</w:t>
-      </w:r>
-      <w:r>
-        <w:rPr>
-          <w:sz w:val="28"/>
-        </w:rPr>
-        <w:t>level commercial counterparts of designed generator</w:t>
-      </w:r>
-    </w:p>
-    <w:p>
-      <w:pPr>
-        <w:rPr>
-          <w:sz w:val="28"/>
-        </w:rPr>
-      </w:pPr>
-      <w:r>
-        <w:rPr>
-          <w:sz w:val="28"/>
-        </w:rPr>
-        <w:tab/>
-      </w:r>
-      <w:r>
-        <w:rPr>
-          <w:sz w:val="28"/>
-        </w:rPr>
-        <w:tab/>
-        <w:t>-Benchmarking</w:t>
-      </w:r>
-    </w:p>
-    <w:p>
-      <w:pPr>
-        <w:rPr>
-          <w:sz w:val="28"/>
-        </w:rPr>
-      </w:pPr>
-      <w:r>
-        <w:rPr>
-          <w:sz w:val="28"/>
-        </w:rPr>
-        <w:tab/>
-      </w:r>
-      <w:r>
-        <w:rPr>
-          <w:sz w:val="28"/>
-        </w:rPr>
-        <w:tab/>
-        <w:t>-Conclusion</w:t>
-      </w:r>
-    </w:p>
-    <w:p>
-      <w:pPr>
-        <w:rPr>
-          <w:sz w:val="28"/>
-        </w:rPr>
-      </w:pPr>
-      <w:r>
-        <w:rPr>
-          <w:sz w:val="28"/>
-        </w:rPr>
-        <w:tab/>
-      </w:r>
-      <w:r>
-        <w:rPr>
-          <w:sz w:val="28"/>
-        </w:rPr>
-        <w:tab/>
-        <w:t>-Future work</w:t>
-      </w:r>
-    </w:p>
-    <w:p>
-      <w:pPr>
-        <w:rPr>
-          <w:b/>
-          <w:sz w:val="32"/>
-        </w:rPr>
-      </w:pPr>
-      <w:r>
-        <w:rPr>
-          <w:b/>
-          <w:sz w:val="32"/>
-        </w:rPr>
-        <w:t>References...........</w:t>
+        <w:t xml:space="preserve">Optimization and </w:t>
+      </w:r>
+      <w:r>
+        <w:rPr>
+          <w:b/>
+          <w:sz w:val="32"/>
+        </w:rPr>
+        <w:t>Design</w:t>
+      </w:r>
+    </w:p>
+    <w:p>
+      <w:pPr>
+        <w:rPr>
+          <w:sz w:val="28"/>
+        </w:rPr>
+      </w:pPr>
+      <w:r>
+        <w:rPr>
+          <w:b/>
+          <w:sz w:val="32"/>
+        </w:rPr>
+        <w:tab/>
+      </w:r>
+      <w:r>
+        <w:rPr>
+          <w:b/>
+          <w:sz w:val="32"/>
+        </w:rPr>
+        <w:tab/>
+      </w:r>
+      <w:r>
+        <w:rPr>
+          <w:sz w:val="28"/>
+        </w:rPr>
+        <w:t>-Evolutionary Algori</w:t>
       </w:r>
       <w:bookmarkStart w:id="0" w:name="_GoBack"/>
       <w:bookmarkEnd w:id="0"/>
+      <w:r>
+        <w:rPr>
+          <w:sz w:val="28"/>
+        </w:rPr>
+        <w:t>t</w:t>
+      </w:r>
+      <w:r>
+        <w:rPr>
+          <w:sz w:val="28"/>
+        </w:rPr>
+        <w:t>hms(EA) and Genetic Algorithm(GA)</w:t>
+      </w:r>
+    </w:p>
+    <w:p>
+      <w:pPr>
+        <w:ind w:left="708" w:firstLine="708"/>
+        <w:rPr>
+          <w:sz w:val="28"/>
+        </w:rPr>
+      </w:pPr>
+      <w:r>
+        <w:rPr>
+          <w:sz w:val="28"/>
+        </w:rPr>
+        <w:t>-Genetic algorithms based optimization</w:t>
+      </w:r>
+    </w:p>
+    <w:p>
+      <w:pPr>
+        <w:rPr>
+          <w:sz w:val="28"/>
+        </w:rPr>
+      </w:pPr>
+      <w:r>
+        <w:rPr>
+          <w:sz w:val="28"/>
+        </w:rPr>
+        <w:tab/>
+      </w:r>
+      <w:r>
+        <w:rPr>
+          <w:sz w:val="28"/>
+        </w:rPr>
+        <w:tab/>
+      </w:r>
+      <w:r>
+        <w:rPr>
+          <w:sz w:val="28"/>
+        </w:rPr>
+        <w:tab/>
+        <w:t>a)Constants</w:t>
+      </w:r>
+    </w:p>
+    <w:p>
+      <w:pPr>
+        <w:rPr>
+          <w:sz w:val="28"/>
+        </w:rPr>
+      </w:pPr>
+      <w:r>
+        <w:rPr>
+          <w:sz w:val="28"/>
+        </w:rPr>
+        <w:tab/>
+      </w:r>
+      <w:r>
+        <w:rPr>
+          <w:sz w:val="28"/>
+        </w:rPr>
+        <w:tab/>
+      </w:r>
+      <w:r>
+        <w:rPr>
+          <w:sz w:val="28"/>
+        </w:rPr>
+        <w:tab/>
+        <w:t>b)Objective Function</w:t>
+      </w:r>
+    </w:p>
+    <w:p>
+      <w:pPr>
+        <w:rPr>
+          <w:sz w:val="28"/>
+        </w:rPr>
+      </w:pPr>
+      <w:r>
+        <w:rPr>
+          <w:sz w:val="28"/>
+        </w:rPr>
+        <w:tab/>
+      </w:r>
+      <w:r>
+        <w:rPr>
+          <w:sz w:val="28"/>
+        </w:rPr>
+        <w:tab/>
+      </w:r>
+      <w:r>
+        <w:rPr>
+          <w:sz w:val="28"/>
+        </w:rPr>
+        <w:tab/>
+        <w:t>c)Constraints</w:t>
+      </w:r>
+    </w:p>
+    <w:p>
+      <w:pPr>
+        <w:rPr>
+          <w:sz w:val="28"/>
+        </w:rPr>
+      </w:pPr>
+      <w:r>
+        <w:rPr>
+          <w:sz w:val="28"/>
+        </w:rPr>
+        <w:tab/>
+      </w:r>
+      <w:r>
+        <w:rPr>
+          <w:sz w:val="28"/>
+        </w:rPr>
+        <w:tab/>
+      </w:r>
+      <w:r>
+        <w:rPr>
+          <w:sz w:val="28"/>
+        </w:rPr>
+        <w:tab/>
+        <w:t xml:space="preserve">d)Independent variables </w:t>
+      </w:r>
+    </w:p>
+    <w:p>
+      <w:pPr>
+        <w:rPr>
+          <w:sz w:val="28"/>
+        </w:rPr>
+      </w:pPr>
+      <w:r>
+        <w:rPr>
+          <w:sz w:val="28"/>
+        </w:rPr>
+        <w:tab/>
+      </w:r>
+      <w:r>
+        <w:rPr>
+          <w:sz w:val="28"/>
+        </w:rPr>
+        <w:tab/>
+        <w:t>-MATLAB GA Toolbox implementation</w:t>
+      </w:r>
+    </w:p>
+    <w:p>
+      <w:pPr>
+        <w:ind w:left="1416"/>
+        <w:rPr>
+          <w:sz w:val="28"/>
+        </w:rPr>
+      </w:pPr>
+      <w:r>
+        <w:rPr>
+          <w:sz w:val="28"/>
+        </w:rPr>
+        <w:t>-Design and Finite Element Analysis of a 5 MW AFPM generator with optimized parameters</w:t>
+      </w:r>
+    </w:p>
+    <w:p>
+      <w:pPr>
+        <w:rPr>
+          <w:sz w:val="28"/>
+        </w:rPr>
+      </w:pPr>
+      <w:r>
+        <w:rPr>
+          <w:sz w:val="28"/>
+        </w:rPr>
+        <w:tab/>
+      </w:r>
+      <w:r>
+        <w:rPr>
+          <w:sz w:val="28"/>
+        </w:rPr>
+        <w:tab/>
+        <w:t>-Comparison of the optimization results with FEA results</w:t>
+      </w:r>
+    </w:p>
+    <w:p>
+      <w:pPr>
+        <w:rPr>
+          <w:b/>
+          <w:sz w:val="32"/>
+        </w:rPr>
+      </w:pPr>
+      <w:r>
+        <w:rPr>
+          <w:b/>
+          <w:sz w:val="32"/>
+        </w:rPr>
+        <w:t xml:space="preserve">Chapter 5: </w:t>
+      </w:r>
+      <w:r>
+        <w:rPr>
+          <w:b/>
+          <w:sz w:val="32"/>
+        </w:rPr>
+        <w:t>Conclusions and Future Work</w:t>
+      </w:r>
+    </w:p>
+    <w:p>
+      <w:pPr>
+        <w:rPr>
+          <w:sz w:val="28"/>
+        </w:rPr>
+      </w:pPr>
+      <w:r>
+        <w:rPr>
+          <w:sz w:val="28"/>
+        </w:rPr>
+        <w:tab/>
+      </w:r>
+      <w:r>
+        <w:rPr>
+          <w:sz w:val="28"/>
+        </w:rPr>
+        <w:tab/>
+        <w:t>-</w:t>
+      </w:r>
+      <w:r>
+        <w:rPr>
+          <w:sz w:val="28"/>
+        </w:rPr>
+        <w:t>MW-</w:t>
+      </w:r>
+      <w:r>
+        <w:rPr>
+          <w:sz w:val="28"/>
+        </w:rPr>
+        <w:t>level commercial counterparts of designed generator</w:t>
+      </w:r>
+    </w:p>
+    <w:p>
+      <w:pPr>
+        <w:rPr>
+          <w:sz w:val="28"/>
+        </w:rPr>
+      </w:pPr>
+      <w:r>
+        <w:rPr>
+          <w:sz w:val="28"/>
+        </w:rPr>
+        <w:tab/>
+      </w:r>
+      <w:r>
+        <w:rPr>
+          <w:sz w:val="28"/>
+        </w:rPr>
+        <w:tab/>
+        <w:t>-Benchmarking</w:t>
+      </w:r>
+    </w:p>
+    <w:p>
+      <w:pPr>
+        <w:rPr>
+          <w:sz w:val="28"/>
+        </w:rPr>
+      </w:pPr>
+      <w:r>
+        <w:rPr>
+          <w:sz w:val="28"/>
+        </w:rPr>
+        <w:tab/>
+      </w:r>
+      <w:r>
+        <w:rPr>
+          <w:sz w:val="28"/>
+        </w:rPr>
+        <w:tab/>
+        <w:t>-Conclusion</w:t>
+      </w:r>
+    </w:p>
+    <w:p>
+      <w:pPr>
+        <w:rPr>
+          <w:sz w:val="28"/>
+        </w:rPr>
+      </w:pPr>
+      <w:r>
+        <w:rPr>
+          <w:sz w:val="28"/>
+        </w:rPr>
+        <w:tab/>
+      </w:r>
+      <w:r>
+        <w:rPr>
+          <w:sz w:val="28"/>
+        </w:rPr>
+        <w:tab/>
+        <w:t>-Future work</w:t>
+      </w:r>
+    </w:p>
+    <w:p>
+      <w:pPr>
+        <w:rPr>
+          <w:b/>
+          <w:sz w:val="32"/>
+        </w:rPr>
+      </w:pPr>
+      <w:r>
+        <w:rPr>
+          <w:b/>
+          <w:sz w:val="32"/>
+        </w:rPr>
+        <w:t>References...........</w:t>
+      </w:r>
     </w:p>
     <w:p>
       <w:pPr>
@@ -960,14 +1007,6 @@
         </w:rPr>
         <w:tab/>
       </w:r>
-    </w:p>
-    <w:p>
-      <w:pPr>
-        <w:rPr>
-          <w:b/>
-          <w:sz w:val="28"/>
-        </w:rPr>
-      </w:pPr>
     </w:p>
     <w:p>
       <w:pPr>
@@ -1817,7 +1856,7 @@
 </file>
 
 <file path=customXml/itemProps1.xml><?xml version="1.0" encoding="utf-8"?>
-<ds:datastoreItem xmlns:ds="http://schemas.openxmlformats.org/officeDocument/2006/customXml" ds:itemID="{520F5D91-6A69-4087-8DAB-ED026BD6E58C}">
+<ds:datastoreItem xmlns:ds="http://schemas.openxmlformats.org/officeDocument/2006/customXml" ds:itemID="{52E61523-4A23-4741-924B-9714CDB22394}">
   <ds:schemaRefs>
     <ds:schemaRef ds:uri="http://schemas.openxmlformats.org/officeDocument/2006/bibliography"/>
   </ds:schemaRefs>

</xml_diff>